<commit_message>
Exemplos de algoritmos traduzidos
</commit_message>
<xml_diff>
--- a/Algoritmos Traduzidos/Visual Basic/Visual Basic.docx
+++ b/Algoritmos Traduzidos/Visual Basic/Visual Basic.docx
@@ -314,8 +314,31 @@
       <w:pPr>
         <w:spacing w:after="0" w:line="240" w:lineRule="auto"/>
         <w:rPr>
-          <w:lang w:val="en-US"/>
-        </w:rPr>
+          <w:sz w:val="24"/>
+          <w:szCs w:val="24"/>
+          <w:lang w:val="en-US"/>
+        </w:rPr>
+      </w:pPr>
+    </w:p>
+    <w:p>
+      <w:pPr>
+        <w:spacing w:after="0" w:line="240" w:lineRule="auto"/>
+        <w:rPr>
+          <w:sz w:val="24"/>
+          <w:szCs w:val="24"/>
+        </w:rPr>
+      </w:pPr>
+      <w:r>
+        <w:rPr>
+          <w:sz w:val="24"/>
+          <w:szCs w:val="24"/>
+        </w:rPr>
+        <w:t>(exemplos de inicio de evento)</w:t>
+      </w:r>
+    </w:p>
+    <w:p>
+      <w:pPr>
+        <w:spacing w:after="0" w:line="240" w:lineRule="auto"/>
       </w:pPr>
     </w:p>
     <w:p>
@@ -371,6 +394,22 @@
     <w:p>
       <w:pPr>
         <w:spacing w:after="0" w:line="240" w:lineRule="auto"/>
+        <w:rPr>
+          <w:sz w:val="24"/>
+          <w:szCs w:val="24"/>
+        </w:rPr>
+      </w:pPr>
+      <w:r>
+        <w:rPr>
+          <w:sz w:val="24"/>
+          <w:szCs w:val="24"/>
+        </w:rPr>
+        <w:t>(fim do evento)</w:t>
+      </w:r>
+    </w:p>
+    <w:p>
+      <w:pPr>
+        <w:spacing w:after="0" w:line="240" w:lineRule="auto"/>
       </w:pPr>
     </w:p>
     <w:p>
@@ -493,7 +532,14 @@
           <w:sz w:val="24"/>
           <w:szCs w:val="24"/>
         </w:rPr>
-        <w:t xml:space="preserve"> &lt;nome&gt; AS &lt;tipo&gt;</w:t>
+        <w:t xml:space="preserve"> &lt;nome&gt; As</w:t>
+      </w:r>
+      <w:r>
+        <w:rPr>
+          <w:sz w:val="24"/>
+          <w:szCs w:val="24"/>
+        </w:rPr>
+        <w:t xml:space="preserve"> &lt;tipo&gt;</w:t>
       </w:r>
     </w:p>
     <w:p>
@@ -681,7 +727,23 @@
           <w:szCs w:val="24"/>
           <w:lang w:val="en-US"/>
         </w:rPr>
-        <w:t>If &lt;</w:t>
+        <w:t xml:space="preserve">If </w:t>
+      </w:r>
+      <w:r>
+        <w:rPr>
+          <w:sz w:val="24"/>
+          <w:szCs w:val="24"/>
+          <w:lang w:val="en-US"/>
+        </w:rPr>
+        <w:t>(</w:t>
+      </w:r>
+      <w:r>
+        <w:rPr>
+          <w:sz w:val="24"/>
+          <w:szCs w:val="24"/>
+          <w:lang w:val="en-US"/>
+        </w:rPr>
+        <w:t>&lt;</w:t>
       </w:r>
       <w:proofErr w:type="spellStart"/>
       <w:r>
@@ -699,7 +761,23 @@
           <w:szCs w:val="24"/>
           <w:lang w:val="en-US"/>
         </w:rPr>
-        <w:t>&gt; Then</w:t>
+        <w:t>&gt;</w:t>
+      </w:r>
+      <w:r>
+        <w:rPr>
+          <w:sz w:val="24"/>
+          <w:szCs w:val="24"/>
+          <w:lang w:val="en-US"/>
+        </w:rPr>
+        <w:t>)</w:t>
+      </w:r>
+      <w:r>
+        <w:rPr>
+          <w:sz w:val="24"/>
+          <w:szCs w:val="24"/>
+          <w:lang w:val="en-US"/>
+        </w:rPr>
+        <w:t xml:space="preserve"> Then</w:t>
       </w:r>
     </w:p>
     <w:p>
@@ -980,32 +1058,53 @@
         <w:rPr>
           <w:sz w:val="24"/>
           <w:szCs w:val="24"/>
-          <w:lang w:val="en-US"/>
-        </w:rPr>
-      </w:pPr>
-      <w:r>
-        <w:rPr>
-          <w:sz w:val="24"/>
-          <w:szCs w:val="24"/>
-          <w:lang w:val="en-US"/>
-        </w:rPr>
-        <w:t>Loop While (&lt;</w:t>
-      </w:r>
-      <w:proofErr w:type="spellStart"/>
-      <w:r>
-        <w:rPr>
-          <w:sz w:val="24"/>
-          <w:szCs w:val="24"/>
-          <w:lang w:val="en-US"/>
-        </w:rPr>
-        <w:t>condição</w:t>
-      </w:r>
-      <w:proofErr w:type="spellEnd"/>
-      <w:r>
-        <w:rPr>
-          <w:sz w:val="24"/>
-          <w:szCs w:val="24"/>
-          <w:lang w:val="en-US"/>
+        </w:rPr>
+      </w:pPr>
+      <w:proofErr w:type="spellStart"/>
+      <w:r>
+        <w:rPr>
+          <w:sz w:val="24"/>
+          <w:szCs w:val="24"/>
+        </w:rPr>
+        <w:t>Loop</w:t>
+      </w:r>
+      <w:proofErr w:type="spellEnd"/>
+      <w:r>
+        <w:rPr>
+          <w:sz w:val="24"/>
+          <w:szCs w:val="24"/>
+        </w:rPr>
+        <w:t xml:space="preserve"> </w:t>
+      </w:r>
+      <w:proofErr w:type="spellStart"/>
+      <w:r>
+        <w:rPr>
+          <w:sz w:val="24"/>
+          <w:szCs w:val="24"/>
+        </w:rPr>
+        <w:t>While</w:t>
+      </w:r>
+      <w:proofErr w:type="spellEnd"/>
+      <w:r>
+        <w:rPr>
+          <w:sz w:val="24"/>
+          <w:szCs w:val="24"/>
+        </w:rPr>
+        <w:t xml:space="preserve"> </w:t>
+      </w:r>
+      <w:proofErr w:type="gramStart"/>
+      <w:r>
+        <w:rPr>
+          <w:sz w:val="24"/>
+          <w:szCs w:val="24"/>
+        </w:rPr>
+        <w:t>(&lt;condição</w:t>
+      </w:r>
+      <w:proofErr w:type="gramEnd"/>
+      <w:r>
+        <w:rPr>
+          <w:sz w:val="24"/>
+          <w:szCs w:val="24"/>
         </w:rPr>
         <w:t>&gt;)</w:t>
       </w:r>
@@ -1016,74 +1115,67 @@
         <w:rPr>
           <w:sz w:val="24"/>
           <w:szCs w:val="24"/>
-          <w:lang w:val="en-US"/>
-        </w:rPr>
-      </w:pPr>
-    </w:p>
-    <w:p>
-      <w:pPr>
-        <w:spacing w:after="0" w:line="240" w:lineRule="auto"/>
-        <w:rPr>
-          <w:sz w:val="28"/>
-          <w:szCs w:val="28"/>
-          <w:lang w:val="en-US"/>
-        </w:rPr>
-      </w:pPr>
-    </w:p>
-    <w:p>
-      <w:pPr>
-        <w:spacing w:after="0" w:line="240" w:lineRule="auto"/>
-        <w:rPr>
-          <w:sz w:val="28"/>
-          <w:szCs w:val="28"/>
-          <w:lang w:val="en-US"/>
-        </w:rPr>
-      </w:pPr>
-    </w:p>
-    <w:p>
-      <w:pPr>
-        <w:spacing w:after="0" w:line="240" w:lineRule="auto"/>
-        <w:rPr>
-          <w:sz w:val="28"/>
-          <w:szCs w:val="28"/>
-          <w:lang w:val="en-US"/>
-        </w:rPr>
-      </w:pPr>
-    </w:p>
-    <w:p>
-      <w:pPr>
-        <w:spacing w:after="0" w:line="240" w:lineRule="auto"/>
-        <w:rPr>
-          <w:sz w:val="28"/>
-          <w:szCs w:val="28"/>
-          <w:lang w:val="en-US"/>
-        </w:rPr>
-      </w:pPr>
-    </w:p>
-    <w:p>
-      <w:pPr>
-        <w:spacing w:after="0" w:line="240" w:lineRule="auto"/>
-        <w:rPr>
-          <w:sz w:val="28"/>
-          <w:szCs w:val="28"/>
-          <w:lang w:val="en-US"/>
-        </w:rPr>
-      </w:pPr>
-    </w:p>
-    <w:p>
-      <w:pPr>
-        <w:spacing w:after="0" w:line="240" w:lineRule="auto"/>
-        <w:rPr>
-          <w:sz w:val="28"/>
-          <w:szCs w:val="28"/>
-        </w:rPr>
-      </w:pPr>
-      <w:r>
-        <w:rPr>
-          <w:sz w:val="28"/>
-          <w:szCs w:val="28"/>
-        </w:rPr>
-        <w:lastRenderedPageBreak/>
+        </w:rPr>
+      </w:pPr>
+    </w:p>
+    <w:p>
+      <w:pPr>
+        <w:spacing w:after="0" w:line="240" w:lineRule="auto"/>
+        <w:rPr>
+          <w:sz w:val="28"/>
+          <w:szCs w:val="28"/>
+        </w:rPr>
+      </w:pPr>
+    </w:p>
+    <w:p>
+      <w:pPr>
+        <w:spacing w:after="0" w:line="240" w:lineRule="auto"/>
+        <w:rPr>
+          <w:sz w:val="28"/>
+          <w:szCs w:val="28"/>
+        </w:rPr>
+      </w:pPr>
+    </w:p>
+    <w:p>
+      <w:pPr>
+        <w:spacing w:after="0" w:line="240" w:lineRule="auto"/>
+        <w:rPr>
+          <w:sz w:val="28"/>
+          <w:szCs w:val="28"/>
+        </w:rPr>
+      </w:pPr>
+    </w:p>
+    <w:p>
+      <w:pPr>
+        <w:spacing w:after="0" w:line="240" w:lineRule="auto"/>
+        <w:rPr>
+          <w:sz w:val="28"/>
+          <w:szCs w:val="28"/>
+        </w:rPr>
+      </w:pPr>
+    </w:p>
+    <w:p>
+      <w:pPr>
+        <w:spacing w:after="0" w:line="240" w:lineRule="auto"/>
+        <w:rPr>
+          <w:sz w:val="28"/>
+          <w:szCs w:val="28"/>
+        </w:rPr>
+      </w:pPr>
+    </w:p>
+    <w:p>
+      <w:pPr>
+        <w:spacing w:after="0" w:line="240" w:lineRule="auto"/>
+        <w:rPr>
+          <w:sz w:val="28"/>
+          <w:szCs w:val="28"/>
+        </w:rPr>
+      </w:pPr>
+      <w:r>
+        <w:rPr>
+          <w:sz w:val="28"/>
+          <w:szCs w:val="28"/>
+        </w:rPr>
         <w:t>Função:</w:t>
       </w:r>
     </w:p>
@@ -1202,87 +1294,88 @@
         <w:rPr>
           <w:sz w:val="24"/>
           <w:szCs w:val="24"/>
-        </w:rPr>
-      </w:pPr>
-      <w:proofErr w:type="spellStart"/>
-      <w:r>
-        <w:rPr>
-          <w:sz w:val="24"/>
-          <w:szCs w:val="24"/>
-        </w:rPr>
-        <w:t>Return</w:t>
-      </w:r>
-      <w:proofErr w:type="spellEnd"/>
-      <w:r>
-        <w:rPr>
-          <w:sz w:val="24"/>
-          <w:szCs w:val="24"/>
-        </w:rPr>
-        <w:t xml:space="preserve"> &lt;valores&gt;</w:t>
-      </w:r>
-    </w:p>
-    <w:p>
-      <w:pPr>
-        <w:spacing w:after="0" w:line="240" w:lineRule="auto"/>
-        <w:rPr>
-          <w:sz w:val="24"/>
-          <w:szCs w:val="24"/>
-        </w:rPr>
-      </w:pPr>
-      <w:proofErr w:type="spellStart"/>
-      <w:r>
-        <w:rPr>
-          <w:sz w:val="24"/>
-          <w:szCs w:val="24"/>
-        </w:rPr>
-        <w:t>End</w:t>
-      </w:r>
-      <w:proofErr w:type="spellEnd"/>
-      <w:r>
-        <w:rPr>
-          <w:sz w:val="24"/>
-          <w:szCs w:val="24"/>
-        </w:rPr>
-        <w:t xml:space="preserve"> </w:t>
-      </w:r>
-      <w:proofErr w:type="spellStart"/>
-      <w:r>
-        <w:rPr>
-          <w:sz w:val="24"/>
-          <w:szCs w:val="24"/>
-        </w:rPr>
-        <w:t>Function</w:t>
-      </w:r>
-      <w:proofErr w:type="spellEnd"/>
-    </w:p>
-    <w:p>
-      <w:pPr>
-        <w:spacing w:after="0" w:line="240" w:lineRule="auto"/>
-        <w:rPr>
-          <w:sz w:val="24"/>
-          <w:szCs w:val="24"/>
-        </w:rPr>
-      </w:pPr>
-    </w:p>
-    <w:p>
-      <w:pPr>
-        <w:spacing w:after="0" w:line="240" w:lineRule="auto"/>
-        <w:rPr>
-          <w:sz w:val="28"/>
-          <w:szCs w:val="28"/>
-        </w:rPr>
-      </w:pPr>
-      <w:r>
-        <w:rPr>
-          <w:sz w:val="28"/>
-          <w:szCs w:val="28"/>
+          <w:lang w:val="en-US"/>
+        </w:rPr>
+      </w:pPr>
+      <w:r>
+        <w:rPr>
+          <w:sz w:val="24"/>
+          <w:szCs w:val="24"/>
+          <w:lang w:val="en-US"/>
+        </w:rPr>
+        <w:t>Return &lt;</w:t>
+      </w:r>
+      <w:proofErr w:type="spellStart"/>
+      <w:r>
+        <w:rPr>
+          <w:sz w:val="24"/>
+          <w:szCs w:val="24"/>
+          <w:lang w:val="en-US"/>
+        </w:rPr>
+        <w:t>valores</w:t>
+      </w:r>
+      <w:proofErr w:type="spellEnd"/>
+      <w:r>
+        <w:rPr>
+          <w:sz w:val="24"/>
+          <w:szCs w:val="24"/>
+          <w:lang w:val="en-US"/>
+        </w:rPr>
+        <w:t>&gt;</w:t>
+      </w:r>
+    </w:p>
+    <w:p>
+      <w:pPr>
+        <w:spacing w:after="0" w:line="240" w:lineRule="auto"/>
+        <w:rPr>
+          <w:sz w:val="24"/>
+          <w:szCs w:val="24"/>
+          <w:lang w:val="en-US"/>
+        </w:rPr>
+      </w:pPr>
+      <w:r>
+        <w:rPr>
+          <w:sz w:val="24"/>
+          <w:szCs w:val="24"/>
+          <w:lang w:val="en-US"/>
+        </w:rPr>
+        <w:t>End Function</w:t>
+      </w:r>
+    </w:p>
+    <w:p>
+      <w:pPr>
+        <w:spacing w:after="0" w:line="240" w:lineRule="auto"/>
+        <w:rPr>
+          <w:sz w:val="24"/>
+          <w:szCs w:val="24"/>
+          <w:lang w:val="en-US"/>
+        </w:rPr>
+      </w:pPr>
+    </w:p>
+    <w:p>
+      <w:pPr>
+        <w:spacing w:after="0" w:line="240" w:lineRule="auto"/>
+        <w:rPr>
+          <w:sz w:val="28"/>
+          <w:szCs w:val="28"/>
+          <w:lang w:val="en-US"/>
+        </w:rPr>
+      </w:pPr>
+      <w:proofErr w:type="spellStart"/>
+      <w:r>
+        <w:rPr>
+          <w:sz w:val="28"/>
+          <w:szCs w:val="28"/>
+          <w:lang w:val="en-US"/>
         </w:rPr>
         <w:t>Operadores</w:t>
       </w:r>
-      <w:r>
-        <w:rPr>
-          <w:sz w:val="28"/>
-          <w:szCs w:val="28"/>
+      <w:proofErr w:type="spellEnd"/>
+      <w:r>
+        <w:rPr>
+          <w:sz w:val="28"/>
+          <w:szCs w:val="28"/>
+          <w:lang w:val="en-US"/>
         </w:rPr>
         <w:t>:</w:t>
       </w:r>

</xml_diff>